<commit_message>
feat(main): lab2 and lab3
</commit_message>
<xml_diff>
--- a/labs/lab03/report/report.docx
+++ b/labs/lab03/report/report.docx
@@ -7,65 +7,59 @@
         <w:pStyle w:val="Title"/>
       </w:pPr>
       <w:r>
-        <w:t xml:space="preserve">Шаблон</w:t>
+        <w:t xml:space="preserve">Лабораторная</w:t>
       </w:r>
       <w:r>
         <w:t xml:space="preserve"> </w:t>
       </w:r>
       <w:r>
-        <w:t xml:space="preserve">отчёта</w:t>
+        <w:t xml:space="preserve">работа</w:t>
       </w:r>
       <w:r>
         <w:t xml:space="preserve"> </w:t>
       </w:r>
       <w:r>
-        <w:t xml:space="preserve">по</w:t>
+        <w:t xml:space="preserve">№3</w:t>
+      </w:r>
+    </w:p>
+    <w:p>
+      <w:pPr>
+        <w:pStyle w:val="Subtitle"/>
+      </w:pPr>
+      <w:r>
+        <w:t xml:space="preserve">Язык</w:t>
       </w:r>
       <w:r>
         <w:t xml:space="preserve"> </w:t>
       </w:r>
       <w:r>
-        <w:t xml:space="preserve">лабораторной</w:t>
+        <w:t xml:space="preserve">разметки</w:t>
       </w:r>
       <w:r>
         <w:t xml:space="preserve"> </w:t>
       </w:r>
       <w:r>
-        <w:t xml:space="preserve">работе</w:t>
-      </w:r>
-    </w:p>
-    <w:p>
-      <w:pPr>
-        <w:pStyle w:val="Subtitle"/>
-      </w:pPr>
-      <w:r>
-        <w:t xml:space="preserve">Простейший</w:t>
+        <w:t xml:space="preserve">Markdown</w:t>
+      </w:r>
+    </w:p>
+    <w:p>
+      <w:pPr>
+        <w:pStyle w:val="Author"/>
+      </w:pPr>
+      <w:r>
+        <w:t xml:space="preserve">Колонтырский</w:t>
       </w:r>
       <w:r>
         <w:t xml:space="preserve"> </w:t>
       </w:r>
       <w:r>
-        <w:t xml:space="preserve">вариант</w:t>
-      </w:r>
-    </w:p>
-    <w:p>
-      <w:pPr>
-        <w:pStyle w:val="Author"/>
-      </w:pPr>
-      <w:r>
-        <w:t xml:space="preserve">Дмитрий</w:t>
+        <w:t xml:space="preserve">Илья</w:t>
       </w:r>
       <w:r>
         <w:t xml:space="preserve"> </w:t>
       </w:r>
       <w:r>
-        <w:t xml:space="preserve">Сергеевич</w:t>
-      </w:r>
-      <w:r>
-        <w:t xml:space="preserve"> </w:t>
-      </w:r>
-      <w:r>
-        <w:t xml:space="preserve">Кулябов</w:t>
+        <w:t xml:space="preserve">Русланович</w:t>
       </w:r>
     </w:p>
     <w:sdt>
@@ -117,49 +111,17 @@
         <w:pStyle w:val="FirstParagraph"/>
       </w:pPr>
       <w:r>
-        <w:t xml:space="preserve">Здесь приводится формулировка цели лабораторной работы. Формулировки</w:t>
+        <w:t xml:space="preserve">Целью работы является освоение процедуры оформления отчетов с помощью легковесного</w:t>
       </w:r>
       <w:r>
         <w:t xml:space="preserve"> </w:t>
       </w:r>
       <w:r>
-        <w:t xml:space="preserve">цели для каждой лабораторной работы приведены в методических</w:t>
-      </w:r>
-      <w:r>
-        <w:t xml:space="preserve"> </w:t>
-      </w:r>
-      <w:r>
-        <w:t xml:space="preserve">указаниях.</w:t>
-      </w:r>
-    </w:p>
-    <w:p>
-      <w:pPr>
-        <w:pStyle w:val="BodyText"/>
-      </w:pPr>
-      <w:r>
-        <w:t xml:space="preserve">Цель данного шаблона — максимально упростить подготовку отчётов по</w:t>
-      </w:r>
-      <w:r>
-        <w:t xml:space="preserve"> </w:t>
-      </w:r>
-      <w:r>
-        <w:t xml:space="preserve">лабораторным работам. Модифицируя данный шаблон, студенты смогут без</w:t>
-      </w:r>
-      <w:r>
-        <w:t xml:space="preserve"> </w:t>
-      </w:r>
-      <w:r>
-        <w:t xml:space="preserve">труда подготовить отчёт по лабораторным работам, а также познакомиться</w:t>
-      </w:r>
-      <w:r>
-        <w:t xml:space="preserve"> </w:t>
-      </w:r>
-      <w:r>
-        <w:t xml:space="preserve">с основными возможностями разметки Markdown.</w:t>
+        <w:t xml:space="preserve">языка разметки Markdown</w:t>
       </w:r>
     </w:p>
     <w:bookmarkEnd w:id="20"/>
-    <w:bookmarkStart w:id="21" w:name="задание"/>
+    <w:bookmarkStart w:id="57" w:name="выполнение-лабораторной-работы"/>
     <w:p>
       <w:pPr>
         <w:pStyle w:val="Heading1"/>
@@ -174,7 +136,7 @@
         <w:tab/>
       </w:r>
       <w:r>
-        <w:t xml:space="preserve">Задание</w:t>
+        <w:t xml:space="preserve">Выполнение лабораторной работы</w:t>
       </w:r>
     </w:p>
     <w:p>
@@ -182,408 +144,7 @@
         <w:pStyle w:val="FirstParagraph"/>
       </w:pPr>
       <w:r>
-        <w:t xml:space="preserve">Здесь приводится описание задания в соответствии с рекомендациями</w:t>
-      </w:r>
-      <w:r>
-        <w:t xml:space="preserve"> </w:t>
-      </w:r>
-      <w:r>
-        <w:t xml:space="preserve">методического пособия и выданным вариантом.</w:t>
-      </w:r>
-    </w:p>
-    <w:bookmarkEnd w:id="21"/>
-    <w:bookmarkStart w:id="23" w:name="теоретическое-введение"/>
-    <w:p>
-      <w:pPr>
-        <w:pStyle w:val="Heading1"/>
-      </w:pPr>
-      <w:r>
-        <w:rPr>
-          <w:rStyle w:val="SectionNumber"/>
-        </w:rPr>
-        <w:t xml:space="preserve">3</w:t>
-      </w:r>
-      <w:r>
-        <w:tab/>
-      </w:r>
-      <w:r>
-        <w:t xml:space="preserve">Теоретическое введение</w:t>
-      </w:r>
-    </w:p>
-    <w:p>
-      <w:pPr>
-        <w:pStyle w:val="FirstParagraph"/>
-      </w:pPr>
-      <w:r>
-        <w:t xml:space="preserve">Здесь описываются теоретические аспекты, связанные с выполнением работы.</w:t>
-      </w:r>
-    </w:p>
-    <w:p>
-      <w:pPr>
-        <w:pStyle w:val="BodyText"/>
-      </w:pPr>
-      <w:r>
-        <w:t xml:space="preserve">Например, в табл.</w:t>
-      </w:r>
-      <w:r>
-        <w:t xml:space="preserve"> </w:t>
-      </w:r>
-      <w:hyperlink w:anchor="tbl:std-dir">
-        <w:r>
-          <w:rPr>
-            <w:rStyle w:val="Hyperlink"/>
-          </w:rPr>
-          <w:t xml:space="preserve">1</w:t>
-        </w:r>
-      </w:hyperlink>
-      <w:r>
-        <w:t xml:space="preserve"> </w:t>
-      </w:r>
-      <w:r>
-        <w:t xml:space="preserve">приведено краткое описание стандартных каталогов Unix.</w:t>
-      </w:r>
-    </w:p>
-    <w:bookmarkStart w:id="0" w:name="tbl:std-dir"/>
-    <w:bookmarkStart w:id="22" w:name="tbl:std-dir"/>
-    <w:p>
-      <w:pPr>
-        <w:pStyle w:val="TableCaption"/>
-      </w:pPr>
-      <w:r>
-        <w:t xml:space="preserve">Table 1: Описание некоторых каталогов файловой системы GNU Linux</w:t>
-      </w:r>
-      <w:r>
-        <w:t xml:space="preserve"> </w:t>
-      </w:r>
-    </w:p>
-    <w:tbl>
-      <w:tblPr>
-        <w:tblStyle w:val="Table"/>
-        <w:tblW w:type="pct" w:w="5000"/>
-        <w:tblLook w:firstRow="1" w:lastRow="0" w:firstColumn="0" w:lastColumn="0" w:noHBand="0" w:noVBand="0" w:val="0020"/>
-        <w:jc w:val="start"/>
-        <w:tblLayout w:type="fixed"/>
-        <w:tblCaption w:val="Table 1: Описание некоторых каталогов файловой системы GNU Linux "/>
-      </w:tblPr>
-      <w:tblGrid>
-        <w:gridCol w:w="803"/>
-        <w:gridCol w:w="7116"/>
-      </w:tblGrid>
-      <w:tr>
-        <w:trPr>
-          <w:tblHeader w:val="true"/>
-        </w:trPr>
-        <w:tc>
-          <w:tcPr/>
-          <w:p>
-            <w:pPr>
-              <w:pStyle w:val="Compact"/>
-              <w:jc w:val="left"/>
-            </w:pPr>
-            <w:r>
-              <w:t xml:space="preserve">Имя каталога</w:t>
-            </w:r>
-          </w:p>
-        </w:tc>
-        <w:tc>
-          <w:tcPr/>
-          <w:p>
-            <w:pPr>
-              <w:pStyle w:val="Compact"/>
-              <w:jc w:val="left"/>
-            </w:pPr>
-            <w:r>
-              <w:t xml:space="preserve">Описание каталога</w:t>
-            </w:r>
-          </w:p>
-        </w:tc>
-      </w:tr>
-      <w:tr>
-        <w:tc>
-          <w:tcPr/>
-          <w:p>
-            <w:pPr>
-              <w:pStyle w:val="Compact"/>
-              <w:jc w:val="left"/>
-            </w:pPr>
-            <w:r>
-              <w:rPr>
-                <w:rStyle w:val="VerbatimChar"/>
-              </w:rPr>
-              <w:t xml:space="preserve">/</w:t>
-            </w:r>
-          </w:p>
-        </w:tc>
-        <w:tc>
-          <w:tcPr/>
-          <w:p>
-            <w:pPr>
-              <w:pStyle w:val="Compact"/>
-              <w:jc w:val="left"/>
-            </w:pPr>
-            <w:r>
-              <w:t xml:space="preserve">Корневая директория, содержащая всю файловую</w:t>
-            </w:r>
-          </w:p>
-        </w:tc>
-      </w:tr>
-      <w:tr>
-        <w:tc>
-          <w:tcPr/>
-          <w:p>
-            <w:pPr>
-              <w:pStyle w:val="Compact"/>
-              <w:jc w:val="left"/>
-            </w:pPr>
-            <w:r>
-              <w:rPr>
-                <w:rStyle w:val="VerbatimChar"/>
-              </w:rPr>
-              <w:t xml:space="preserve">/bin</w:t>
-            </w:r>
-          </w:p>
-        </w:tc>
-        <w:tc>
-          <w:tcPr/>
-          <w:p>
-            <w:pPr>
-              <w:pStyle w:val="Compact"/>
-              <w:jc w:val="left"/>
-            </w:pPr>
-            <w:r>
-              <w:t xml:space="preserve">Основные системные утилиты, необходимые как в однопользовательском режиме, так и при обычной работе всем пользователям</w:t>
-            </w:r>
-          </w:p>
-        </w:tc>
-      </w:tr>
-      <w:tr>
-        <w:tc>
-          <w:tcPr/>
-          <w:p>
-            <w:pPr>
-              <w:pStyle w:val="Compact"/>
-              <w:jc w:val="left"/>
-            </w:pPr>
-            <w:r>
-              <w:rPr>
-                <w:rStyle w:val="VerbatimChar"/>
-              </w:rPr>
-              <w:t xml:space="preserve">/etc</w:t>
-            </w:r>
-          </w:p>
-        </w:tc>
-        <w:tc>
-          <w:tcPr/>
-          <w:p>
-            <w:pPr>
-              <w:pStyle w:val="Compact"/>
-              <w:jc w:val="left"/>
-            </w:pPr>
-            <w:r>
-              <w:t xml:space="preserve">Общесистемные конфигурационные файлы и файлы конфигурации установленных программ</w:t>
-            </w:r>
-          </w:p>
-        </w:tc>
-      </w:tr>
-      <w:tr>
-        <w:tc>
-          <w:tcPr/>
-          <w:p>
-            <w:pPr>
-              <w:pStyle w:val="Compact"/>
-              <w:jc w:val="left"/>
-            </w:pPr>
-            <w:r>
-              <w:rPr>
-                <w:rStyle w:val="VerbatimChar"/>
-              </w:rPr>
-              <w:t xml:space="preserve">/home</w:t>
-            </w:r>
-          </w:p>
-        </w:tc>
-        <w:tc>
-          <w:tcPr/>
-          <w:p>
-            <w:pPr>
-              <w:pStyle w:val="Compact"/>
-              <w:jc w:val="left"/>
-            </w:pPr>
-            <w:r>
-              <w:t xml:space="preserve">Содержит домашние директории пользователей, которые, в свою очередь, содержат персональные настройки и данные пользователя</w:t>
-            </w:r>
-          </w:p>
-        </w:tc>
-      </w:tr>
-      <w:tr>
-        <w:tc>
-          <w:tcPr/>
-          <w:p>
-            <w:pPr>
-              <w:pStyle w:val="Compact"/>
-              <w:jc w:val="left"/>
-            </w:pPr>
-            <w:r>
-              <w:rPr>
-                <w:rStyle w:val="VerbatimChar"/>
-              </w:rPr>
-              <w:t xml:space="preserve">/media</w:t>
-            </w:r>
-          </w:p>
-        </w:tc>
-        <w:tc>
-          <w:tcPr/>
-          <w:p>
-            <w:pPr>
-              <w:pStyle w:val="Compact"/>
-              <w:jc w:val="left"/>
-            </w:pPr>
-            <w:r>
-              <w:t xml:space="preserve">Точки монтирования для сменных носителей</w:t>
-            </w:r>
-          </w:p>
-        </w:tc>
-      </w:tr>
-      <w:tr>
-        <w:tc>
-          <w:tcPr/>
-          <w:p>
-            <w:pPr>
-              <w:pStyle w:val="Compact"/>
-              <w:jc w:val="left"/>
-            </w:pPr>
-            <w:r>
-              <w:rPr>
-                <w:rStyle w:val="VerbatimChar"/>
-              </w:rPr>
-              <w:t xml:space="preserve">/root</w:t>
-            </w:r>
-          </w:p>
-        </w:tc>
-        <w:tc>
-          <w:tcPr/>
-          <w:p>
-            <w:pPr>
-              <w:pStyle w:val="Compact"/>
-              <w:jc w:val="left"/>
-            </w:pPr>
-            <w:r>
-              <w:t xml:space="preserve">Домашняя директория пользователя</w:t>
-            </w:r>
-            <w:r>
-              <w:t xml:space="preserve"> </w:t>
-            </w:r>
-            <w:r>
-              <w:rPr>
-                <w:rStyle w:val="VerbatimChar"/>
-              </w:rPr>
-              <w:t xml:space="preserve">root</w:t>
-            </w:r>
-          </w:p>
-        </w:tc>
-      </w:tr>
-      <w:tr>
-        <w:tc>
-          <w:tcPr/>
-          <w:p>
-            <w:pPr>
-              <w:pStyle w:val="Compact"/>
-              <w:jc w:val="left"/>
-            </w:pPr>
-            <w:r>
-              <w:rPr>
-                <w:rStyle w:val="VerbatimChar"/>
-              </w:rPr>
-              <w:t xml:space="preserve">/tmp</w:t>
-            </w:r>
-          </w:p>
-        </w:tc>
-        <w:tc>
-          <w:tcPr/>
-          <w:p>
-            <w:pPr>
-              <w:pStyle w:val="Compact"/>
-              <w:jc w:val="left"/>
-            </w:pPr>
-            <w:r>
-              <w:t xml:space="preserve">Временные файлы</w:t>
-            </w:r>
-          </w:p>
-        </w:tc>
-      </w:tr>
-      <w:tr>
-        <w:tc>
-          <w:tcPr/>
-          <w:p>
-            <w:pPr>
-              <w:pStyle w:val="Compact"/>
-              <w:jc w:val="left"/>
-            </w:pPr>
-            <w:r>
-              <w:rPr>
-                <w:rStyle w:val="VerbatimChar"/>
-              </w:rPr>
-              <w:t xml:space="preserve">/usr</w:t>
-            </w:r>
-          </w:p>
-        </w:tc>
-        <w:tc>
-          <w:tcPr/>
-          <w:p>
-            <w:pPr>
-              <w:pStyle w:val="Compact"/>
-              <w:jc w:val="left"/>
-            </w:pPr>
-            <w:r>
-              <w:t xml:space="preserve">Вторичная иерархия для данных пользователя</w:t>
-            </w:r>
-          </w:p>
-        </w:tc>
-      </w:tr>
-    </w:tbl>
-    <w:bookmarkEnd w:id="22"/>
-    <w:bookmarkEnd w:id="0"/>
-    <w:p>
-      <w:pPr>
-        <w:pStyle w:val="BodyText"/>
-      </w:pPr>
-      <w:r>
-        <w:t xml:space="preserve">Более подробно об Unix см. в</w:t>
-      </w:r>
-      <w:r>
-        <w:t xml:space="preserve"> </w:t>
-      </w:r>
-      <w:r>
-        <w:t xml:space="preserve">[1–6]</w:t>
-      </w:r>
-      <w:r>
-        <w:t xml:space="preserve">.</w:t>
-      </w:r>
-    </w:p>
-    <w:bookmarkEnd w:id="23"/>
-    <w:bookmarkStart w:id="27" w:name="выполнение-лабораторной-работы"/>
-    <w:p>
-      <w:pPr>
-        <w:pStyle w:val="Heading1"/>
-      </w:pPr>
-      <w:r>
-        <w:rPr>
-          <w:rStyle w:val="SectionNumber"/>
-        </w:rPr>
-        <w:t xml:space="preserve">4</w:t>
-      </w:r>
-      <w:r>
-        <w:tab/>
-      </w:r>
-      <w:r>
-        <w:t xml:space="preserve">Выполнение лабораторной работы</w:t>
-      </w:r>
-    </w:p>
-    <w:p>
-      <w:pPr>
-        <w:pStyle w:val="FirstParagraph"/>
-      </w:pPr>
-      <w:r>
-        <w:t xml:space="preserve">Описываются проведённые действия, в качестве иллюстрации даётся ссылка на иллюстрацию (рис. ??).</w:t>
+        <w:t xml:space="preserve">Перейдём в рабочую папку и обновим файлы на компьютере (Рис. 2.1)</w:t>
       </w:r>
     </w:p>
     <w:p>
@@ -593,20 +154,20 @@
       <w:r>
         <w:drawing>
           <wp:inline>
-            <wp:extent cx="3733800" cy="2800350"/>
+            <wp:extent cx="5334000" cy="682940"/>
             <wp:effectExtent b="0" l="0" r="0" t="0"/>
-            <wp:docPr descr="Название рисунка" title="fig:" id="25" name="Picture"/>
+            <wp:docPr descr="Переход в папку и git pull" title="fig:" id="22" name="Picture"/>
             <a:graphic>
               <a:graphicData uri="http://schemas.openxmlformats.org/drawingml/2006/picture">
                 <pic:pic>
                   <pic:nvPicPr>
-                    <pic:cNvPr descr="image/placeimg_800_600_tech.jpg" id="26" name="Picture"/>
+                    <pic:cNvPr descr="image/1.png" id="23" name="Picture"/>
                     <pic:cNvPicPr>
                       <a:picLocks noChangeArrowheads="1" noChangeAspect="1"/>
                     </pic:cNvPicPr>
                   </pic:nvPicPr>
                   <pic:blipFill>
-                    <a:blip r:embed="rId24"/>
+                    <a:blip r:embed="rId21"/>
                     <a:stretch>
                       <a:fillRect/>
                     </a:stretch>
@@ -614,7 +175,7 @@
                   <pic:spPr bwMode="auto">
                     <a:xfrm>
                       <a:off x="0" y="0"/>
-                      <a:ext cx="3733800" cy="2800350"/>
+                      <a:ext cx="5334000" cy="682940"/>
                     </a:xfrm>
                     <a:prstGeom prst="rect">
                       <a:avLst/>
@@ -638,11 +199,696 @@
         <w:pStyle w:val="ImageCaption"/>
       </w:pPr>
       <w:r>
-        <w:t xml:space="preserve">Название рисунка</w:t>
-      </w:r>
-    </w:p>
-    <w:bookmarkEnd w:id="27"/>
-    <w:bookmarkStart w:id="28" w:name="выводы"/>
+        <w:t xml:space="preserve">Переход в папку и git pull</w:t>
+      </w:r>
+    </w:p>
+    <w:p>
+      <w:pPr>
+        <w:pStyle w:val="BodyText"/>
+      </w:pPr>
+      <w:r>
+        <w:t xml:space="preserve">Перейдём в папку третьей лабораторной работы и сгенерируем файлы отчёта (Рис. 2.2)</w:t>
+      </w:r>
+    </w:p>
+    <w:p>
+      <w:pPr>
+        <w:pStyle w:val="CaptionedFigure"/>
+      </w:pPr>
+      <w:r>
+        <w:drawing>
+          <wp:inline>
+            <wp:extent cx="5334000" cy="2126511"/>
+            <wp:effectExtent b="0" l="0" r="0" t="0"/>
+            <wp:docPr descr="Генерация отчёта с помощью make" title="fig:" id="25" name="Picture"/>
+            <a:graphic>
+              <a:graphicData uri="http://schemas.openxmlformats.org/drawingml/2006/picture">
+                <pic:pic>
+                  <pic:nvPicPr>
+                    <pic:cNvPr descr="image/2.png" id="26" name="Picture"/>
+                    <pic:cNvPicPr>
+                      <a:picLocks noChangeArrowheads="1" noChangeAspect="1"/>
+                    </pic:cNvPicPr>
+                  </pic:nvPicPr>
+                  <pic:blipFill>
+                    <a:blip r:embed="rId24"/>
+                    <a:stretch>
+                      <a:fillRect/>
+                    </a:stretch>
+                  </pic:blipFill>
+                  <pic:spPr bwMode="auto">
+                    <a:xfrm>
+                      <a:off x="0" y="0"/>
+                      <a:ext cx="5334000" cy="2126511"/>
+                    </a:xfrm>
+                    <a:prstGeom prst="rect">
+                      <a:avLst/>
+                    </a:prstGeom>
+                    <a:noFill/>
+                    <a:ln w="9525">
+                      <a:noFill/>
+                      <a:headEnd/>
+                      <a:tailEnd/>
+                    </a:ln>
+                  </pic:spPr>
+                </pic:pic>
+              </a:graphicData>
+            </a:graphic>
+          </wp:inline>
+        </w:drawing>
+      </w:r>
+    </w:p>
+    <w:p>
+      <w:pPr>
+        <w:pStyle w:val="ImageCaption"/>
+      </w:pPr>
+      <w:r>
+        <w:t xml:space="preserve">Генерация отчёта с помощью make</w:t>
+      </w:r>
+    </w:p>
+    <w:p>
+      <w:pPr>
+        <w:pStyle w:val="BodyText"/>
+      </w:pPr>
+      <w:r>
+        <w:t xml:space="preserve">Убедимся в том, что они успешно созданы (Рис. 2.3)</w:t>
+      </w:r>
+    </w:p>
+    <w:p>
+      <w:pPr>
+        <w:pStyle w:val="CaptionedFigure"/>
+      </w:pPr>
+      <w:r>
+        <w:drawing>
+          <wp:inline>
+            <wp:extent cx="5334000" cy="978315"/>
+            <wp:effectExtent b="0" l="0" r="0" t="0"/>
+            <wp:docPr descr="Папка с отчётами" title="fig:" id="28" name="Picture"/>
+            <a:graphic>
+              <a:graphicData uri="http://schemas.openxmlformats.org/drawingml/2006/picture">
+                <pic:pic>
+                  <pic:nvPicPr>
+                    <pic:cNvPr descr="image/3.png" id="29" name="Picture"/>
+                    <pic:cNvPicPr>
+                      <a:picLocks noChangeArrowheads="1" noChangeAspect="1"/>
+                    </pic:cNvPicPr>
+                  </pic:nvPicPr>
+                  <pic:blipFill>
+                    <a:blip r:embed="rId27"/>
+                    <a:stretch>
+                      <a:fillRect/>
+                    </a:stretch>
+                  </pic:blipFill>
+                  <pic:spPr bwMode="auto">
+                    <a:xfrm>
+                      <a:off x="0" y="0"/>
+                      <a:ext cx="5334000" cy="978315"/>
+                    </a:xfrm>
+                    <a:prstGeom prst="rect">
+                      <a:avLst/>
+                    </a:prstGeom>
+                    <a:noFill/>
+                    <a:ln w="9525">
+                      <a:noFill/>
+                      <a:headEnd/>
+                      <a:tailEnd/>
+                    </a:ln>
+                  </pic:spPr>
+                </pic:pic>
+              </a:graphicData>
+            </a:graphic>
+          </wp:inline>
+        </w:drawing>
+      </w:r>
+    </w:p>
+    <w:p>
+      <w:pPr>
+        <w:pStyle w:val="ImageCaption"/>
+      </w:pPr>
+      <w:r>
+        <w:t xml:space="preserve">Папка с отчётами</w:t>
+      </w:r>
+    </w:p>
+    <w:p>
+      <w:pPr>
+        <w:pStyle w:val="BodyText"/>
+      </w:pPr>
+      <w:r>
+        <w:t xml:space="preserve">Теперь посмотрим на корректность их генерирования (Рис. 2.4-2.5)</w:t>
+      </w:r>
+    </w:p>
+    <w:p>
+      <w:pPr>
+        <w:pStyle w:val="CaptionedFigure"/>
+      </w:pPr>
+      <w:r>
+        <w:drawing>
+          <wp:inline>
+            <wp:extent cx="5334000" cy="4941427"/>
+            <wp:effectExtent b="0" l="0" r="0" t="0"/>
+            <wp:docPr descr="Файл в формате docx" title="fig:" id="31" name="Picture"/>
+            <a:graphic>
+              <a:graphicData uri="http://schemas.openxmlformats.org/drawingml/2006/picture">
+                <pic:pic>
+                  <pic:nvPicPr>
+                    <pic:cNvPr descr="image/4.png" id="32" name="Picture"/>
+                    <pic:cNvPicPr>
+                      <a:picLocks noChangeArrowheads="1" noChangeAspect="1"/>
+                    </pic:cNvPicPr>
+                  </pic:nvPicPr>
+                  <pic:blipFill>
+                    <a:blip r:embed="rId30"/>
+                    <a:stretch>
+                      <a:fillRect/>
+                    </a:stretch>
+                  </pic:blipFill>
+                  <pic:spPr bwMode="auto">
+                    <a:xfrm>
+                      <a:off x="0" y="0"/>
+                      <a:ext cx="5334000" cy="4941427"/>
+                    </a:xfrm>
+                    <a:prstGeom prst="rect">
+                      <a:avLst/>
+                    </a:prstGeom>
+                    <a:noFill/>
+                    <a:ln w="9525">
+                      <a:noFill/>
+                      <a:headEnd/>
+                      <a:tailEnd/>
+                    </a:ln>
+                  </pic:spPr>
+                </pic:pic>
+              </a:graphicData>
+            </a:graphic>
+          </wp:inline>
+        </w:drawing>
+      </w:r>
+    </w:p>
+    <w:p>
+      <w:pPr>
+        <w:pStyle w:val="ImageCaption"/>
+      </w:pPr>
+      <w:r>
+        <w:t xml:space="preserve">Файл в формате docx</w:t>
+      </w:r>
+    </w:p>
+    <w:p>
+      <w:pPr>
+        <w:pStyle w:val="CaptionedFigure"/>
+      </w:pPr>
+      <w:r>
+        <w:drawing>
+          <wp:inline>
+            <wp:extent cx="5334000" cy="4906410"/>
+            <wp:effectExtent b="0" l="0" r="0" t="0"/>
+            <wp:docPr descr="Файл в формате pdf" title="fig:" id="34" name="Picture"/>
+            <a:graphic>
+              <a:graphicData uri="http://schemas.openxmlformats.org/drawingml/2006/picture">
+                <pic:pic>
+                  <pic:nvPicPr>
+                    <pic:cNvPr descr="image/5.png" id="35" name="Picture"/>
+                    <pic:cNvPicPr>
+                      <a:picLocks noChangeArrowheads="1" noChangeAspect="1"/>
+                    </pic:cNvPicPr>
+                  </pic:nvPicPr>
+                  <pic:blipFill>
+                    <a:blip r:embed="rId33"/>
+                    <a:stretch>
+                      <a:fillRect/>
+                    </a:stretch>
+                  </pic:blipFill>
+                  <pic:spPr bwMode="auto">
+                    <a:xfrm>
+                      <a:off x="0" y="0"/>
+                      <a:ext cx="5334000" cy="4906410"/>
+                    </a:xfrm>
+                    <a:prstGeom prst="rect">
+                      <a:avLst/>
+                    </a:prstGeom>
+                    <a:noFill/>
+                    <a:ln w="9525">
+                      <a:noFill/>
+                      <a:headEnd/>
+                      <a:tailEnd/>
+                    </a:ln>
+                  </pic:spPr>
+                </pic:pic>
+              </a:graphicData>
+            </a:graphic>
+          </wp:inline>
+        </w:drawing>
+      </w:r>
+    </w:p>
+    <w:p>
+      <w:pPr>
+        <w:pStyle w:val="ImageCaption"/>
+      </w:pPr>
+      <w:r>
+        <w:t xml:space="preserve">Файл в формате pdf</w:t>
+      </w:r>
+    </w:p>
+    <w:p>
+      <w:pPr>
+        <w:pStyle w:val="BodyText"/>
+      </w:pPr>
+      <w:r>
+        <w:t xml:space="preserve">Теперь удалим их (Рис. 2.6)</w:t>
+      </w:r>
+    </w:p>
+    <w:p>
+      <w:pPr>
+        <w:pStyle w:val="CaptionedFigure"/>
+      </w:pPr>
+      <w:r>
+        <w:drawing>
+          <wp:inline>
+            <wp:extent cx="5334000" cy="400344"/>
+            <wp:effectExtent b="0" l="0" r="0" t="0"/>
+            <wp:docPr descr="Удаление отчёта с помощью make clean" title="fig:" id="37" name="Picture"/>
+            <a:graphic>
+              <a:graphicData uri="http://schemas.openxmlformats.org/drawingml/2006/picture">
+                <pic:pic>
+                  <pic:nvPicPr>
+                    <pic:cNvPr descr="image/6.png" id="38" name="Picture"/>
+                    <pic:cNvPicPr>
+                      <a:picLocks noChangeArrowheads="1" noChangeAspect="1"/>
+                    </pic:cNvPicPr>
+                  </pic:nvPicPr>
+                  <pic:blipFill>
+                    <a:blip r:embed="rId36"/>
+                    <a:stretch>
+                      <a:fillRect/>
+                    </a:stretch>
+                  </pic:blipFill>
+                  <pic:spPr bwMode="auto">
+                    <a:xfrm>
+                      <a:off x="0" y="0"/>
+                      <a:ext cx="5334000" cy="400344"/>
+                    </a:xfrm>
+                    <a:prstGeom prst="rect">
+                      <a:avLst/>
+                    </a:prstGeom>
+                    <a:noFill/>
+                    <a:ln w="9525">
+                      <a:noFill/>
+                      <a:headEnd/>
+                      <a:tailEnd/>
+                    </a:ln>
+                  </pic:spPr>
+                </pic:pic>
+              </a:graphicData>
+            </a:graphic>
+          </wp:inline>
+        </w:drawing>
+      </w:r>
+    </w:p>
+    <w:p>
+      <w:pPr>
+        <w:pStyle w:val="ImageCaption"/>
+      </w:pPr>
+      <w:r>
+        <w:t xml:space="preserve">Удаление отчёта с помощью make clean</w:t>
+      </w:r>
+    </w:p>
+    <w:p>
+      <w:pPr>
+        <w:pStyle w:val="BodyText"/>
+      </w:pPr>
+      <w:r>
+        <w:t xml:space="preserve">Убедимся в успешном удалении (Рис. 2.7)</w:t>
+      </w:r>
+    </w:p>
+    <w:p>
+      <w:pPr>
+        <w:pStyle w:val="CaptionedFigure"/>
+      </w:pPr>
+      <w:r>
+        <w:drawing>
+          <wp:inline>
+            <wp:extent cx="5334000" cy="877394"/>
+            <wp:effectExtent b="0" l="0" r="0" t="0"/>
+            <wp:docPr descr="Вид папки после make clean" title="fig:" id="40" name="Picture"/>
+            <a:graphic>
+              <a:graphicData uri="http://schemas.openxmlformats.org/drawingml/2006/picture">
+                <pic:pic>
+                  <pic:nvPicPr>
+                    <pic:cNvPr descr="image/7.png" id="41" name="Picture"/>
+                    <pic:cNvPicPr>
+                      <a:picLocks noChangeArrowheads="1" noChangeAspect="1"/>
+                    </pic:cNvPicPr>
+                  </pic:nvPicPr>
+                  <pic:blipFill>
+                    <a:blip r:embed="rId39"/>
+                    <a:stretch>
+                      <a:fillRect/>
+                    </a:stretch>
+                  </pic:blipFill>
+                  <pic:spPr bwMode="auto">
+                    <a:xfrm>
+                      <a:off x="0" y="0"/>
+                      <a:ext cx="5334000" cy="877394"/>
+                    </a:xfrm>
+                    <a:prstGeom prst="rect">
+                      <a:avLst/>
+                    </a:prstGeom>
+                    <a:noFill/>
+                    <a:ln w="9525">
+                      <a:noFill/>
+                      <a:headEnd/>
+                      <a:tailEnd/>
+                    </a:ln>
+                  </pic:spPr>
+                </pic:pic>
+              </a:graphicData>
+            </a:graphic>
+          </wp:inline>
+        </w:drawing>
+      </w:r>
+    </w:p>
+    <w:p>
+      <w:pPr>
+        <w:pStyle w:val="ImageCaption"/>
+      </w:pPr>
+      <w:r>
+        <w:t xml:space="preserve">Вид папки после make clean</w:t>
+      </w:r>
+    </w:p>
+    <w:p>
+      <w:pPr>
+        <w:pStyle w:val="BodyText"/>
+      </w:pPr>
+      <w:r>
+        <w:t xml:space="preserve">Теперь откроем файл .md (Рис. 2.8)</w:t>
+      </w:r>
+    </w:p>
+    <w:p>
+      <w:pPr>
+        <w:pStyle w:val="CaptionedFigure"/>
+      </w:pPr>
+      <w:r>
+        <w:drawing>
+          <wp:inline>
+            <wp:extent cx="5334000" cy="313416"/>
+            <wp:effectExtent b="0" l="0" r="0" t="0"/>
+            <wp:docPr descr="Открытие файла .md" title="fig:" id="43" name="Picture"/>
+            <a:graphic>
+              <a:graphicData uri="http://schemas.openxmlformats.org/drawingml/2006/picture">
+                <pic:pic>
+                  <pic:nvPicPr>
+                    <pic:cNvPr descr="image/8.png" id="44" name="Picture"/>
+                    <pic:cNvPicPr>
+                      <a:picLocks noChangeArrowheads="1" noChangeAspect="1"/>
+                    </pic:cNvPicPr>
+                  </pic:nvPicPr>
+                  <pic:blipFill>
+                    <a:blip r:embed="rId42"/>
+                    <a:stretch>
+                      <a:fillRect/>
+                    </a:stretch>
+                  </pic:blipFill>
+                  <pic:spPr bwMode="auto">
+                    <a:xfrm>
+                      <a:off x="0" y="0"/>
+                      <a:ext cx="5334000" cy="313416"/>
+                    </a:xfrm>
+                    <a:prstGeom prst="rect">
+                      <a:avLst/>
+                    </a:prstGeom>
+                    <a:noFill/>
+                    <a:ln w="9525">
+                      <a:noFill/>
+                      <a:headEnd/>
+                      <a:tailEnd/>
+                    </a:ln>
+                  </pic:spPr>
+                </pic:pic>
+              </a:graphicData>
+            </a:graphic>
+          </wp:inline>
+        </w:drawing>
+      </w:r>
+    </w:p>
+    <w:p>
+      <w:pPr>
+        <w:pStyle w:val="ImageCaption"/>
+      </w:pPr>
+      <w:r>
+        <w:t xml:space="preserve">Открытие файла .md</w:t>
+      </w:r>
+    </w:p>
+    <w:p>
+      <w:pPr>
+        <w:pStyle w:val="BodyText"/>
+      </w:pPr>
+      <w:r>
+        <w:t xml:space="preserve">Посмотрим на то, как он выглядит (Рис. 2.9)</w:t>
+      </w:r>
+    </w:p>
+    <w:p>
+      <w:pPr>
+        <w:pStyle w:val="CaptionedFigure"/>
+      </w:pPr>
+      <w:r>
+        <w:drawing>
+          <wp:inline>
+            <wp:extent cx="5334000" cy="4007734"/>
+            <wp:effectExtent b="0" l="0" r="0" t="0"/>
+            <wp:docPr descr="Внешний вид файла" title="fig:" id="46" name="Picture"/>
+            <a:graphic>
+              <a:graphicData uri="http://schemas.openxmlformats.org/drawingml/2006/picture">
+                <pic:pic>
+                  <pic:nvPicPr>
+                    <pic:cNvPr descr="image/9.png" id="47" name="Picture"/>
+                    <pic:cNvPicPr>
+                      <a:picLocks noChangeArrowheads="1" noChangeAspect="1"/>
+                    </pic:cNvPicPr>
+                  </pic:nvPicPr>
+                  <pic:blipFill>
+                    <a:blip r:embed="rId45"/>
+                    <a:stretch>
+                      <a:fillRect/>
+                    </a:stretch>
+                  </pic:blipFill>
+                  <pic:spPr bwMode="auto">
+                    <a:xfrm>
+                      <a:off x="0" y="0"/>
+                      <a:ext cx="5334000" cy="4007734"/>
+                    </a:xfrm>
+                    <a:prstGeom prst="rect">
+                      <a:avLst/>
+                    </a:prstGeom>
+                    <a:noFill/>
+                    <a:ln w="9525">
+                      <a:noFill/>
+                      <a:headEnd/>
+                      <a:tailEnd/>
+                    </a:ln>
+                  </pic:spPr>
+                </pic:pic>
+              </a:graphicData>
+            </a:graphic>
+          </wp:inline>
+        </w:drawing>
+      </w:r>
+    </w:p>
+    <w:p>
+      <w:pPr>
+        <w:pStyle w:val="ImageCaption"/>
+      </w:pPr>
+      <w:r>
+        <w:t xml:space="preserve">Внешний вид файла</w:t>
+      </w:r>
+    </w:p>
+    <w:p>
+      <w:pPr>
+        <w:pStyle w:val="BodyText"/>
+      </w:pPr>
+      <w:r>
+        <w:t xml:space="preserve">Теперь оформим отчёт и загрузим его на гитхаб (Рис. 2.10)</w:t>
+      </w:r>
+    </w:p>
+    <w:p>
+      <w:pPr>
+        <w:pStyle w:val="CaptionedFigure"/>
+      </w:pPr>
+      <w:r>
+        <w:drawing>
+          <wp:inline>
+            <wp:extent cx="5334000" cy="3089348"/>
+            <wp:effectExtent b="0" l="0" r="0" t="0"/>
+            <wp:docPr descr="Отправка отчёта на github" title="fig:" id="49" name="Picture"/>
+            <a:graphic>
+              <a:graphicData uri="http://schemas.openxmlformats.org/drawingml/2006/picture">
+                <pic:pic>
+                  <pic:nvPicPr>
+                    <pic:cNvPr descr="image/10.png" id="50" name="Picture"/>
+                    <pic:cNvPicPr>
+                      <a:picLocks noChangeArrowheads="1" noChangeAspect="1"/>
+                    </pic:cNvPicPr>
+                  </pic:nvPicPr>
+                  <pic:blipFill>
+                    <a:blip r:embed="rId48"/>
+                    <a:stretch>
+                      <a:fillRect/>
+                    </a:stretch>
+                  </pic:blipFill>
+                  <pic:spPr bwMode="auto">
+                    <a:xfrm>
+                      <a:off x="0" y="0"/>
+                      <a:ext cx="5334000" cy="3089348"/>
+                    </a:xfrm>
+                    <a:prstGeom prst="rect">
+                      <a:avLst/>
+                    </a:prstGeom>
+                    <a:noFill/>
+                    <a:ln w="9525">
+                      <a:noFill/>
+                      <a:headEnd/>
+                      <a:tailEnd/>
+                    </a:ln>
+                  </pic:spPr>
+                </pic:pic>
+              </a:graphicData>
+            </a:graphic>
+          </wp:inline>
+        </w:drawing>
+      </w:r>
+    </w:p>
+    <w:p>
+      <w:pPr>
+        <w:pStyle w:val="ImageCaption"/>
+      </w:pPr>
+      <w:r>
+        <w:t xml:space="preserve">Отправка отчёта на github</w:t>
+      </w:r>
+    </w:p>
+    <w:p>
+      <w:pPr>
+        <w:pStyle w:val="BodyText"/>
+      </w:pPr>
+      <w:r>
+        <w:t xml:space="preserve">Теперь оформим отчёт второй лабораторной работы и сгенерируем его (Рис. 2.11)</w:t>
+      </w:r>
+    </w:p>
+    <w:p>
+      <w:pPr>
+        <w:pStyle w:val="CaptionedFigure"/>
+      </w:pPr>
+      <w:r>
+        <w:drawing>
+          <wp:inline>
+            <wp:extent cx="5334000" cy="1211470"/>
+            <wp:effectExtent b="0" l="0" r="0" t="0"/>
+            <wp:docPr descr="Генерация отчёта" title="fig:" id="52" name="Picture"/>
+            <a:graphic>
+              <a:graphicData uri="http://schemas.openxmlformats.org/drawingml/2006/picture">
+                <pic:pic>
+                  <pic:nvPicPr>
+                    <pic:cNvPr descr="image/11.png" id="53" name="Picture"/>
+                    <pic:cNvPicPr>
+                      <a:picLocks noChangeArrowheads="1" noChangeAspect="1"/>
+                    </pic:cNvPicPr>
+                  </pic:nvPicPr>
+                  <pic:blipFill>
+                    <a:blip r:embed="rId51"/>
+                    <a:stretch>
+                      <a:fillRect/>
+                    </a:stretch>
+                  </pic:blipFill>
+                  <pic:spPr bwMode="auto">
+                    <a:xfrm>
+                      <a:off x="0" y="0"/>
+                      <a:ext cx="5334000" cy="1211470"/>
+                    </a:xfrm>
+                    <a:prstGeom prst="rect">
+                      <a:avLst/>
+                    </a:prstGeom>
+                    <a:noFill/>
+                    <a:ln w="9525">
+                      <a:noFill/>
+                      <a:headEnd/>
+                      <a:tailEnd/>
+                    </a:ln>
+                  </pic:spPr>
+                </pic:pic>
+              </a:graphicData>
+            </a:graphic>
+          </wp:inline>
+        </w:drawing>
+      </w:r>
+    </w:p>
+    <w:p>
+      <w:pPr>
+        <w:pStyle w:val="ImageCaption"/>
+      </w:pPr>
+      <w:r>
+        <w:t xml:space="preserve">Генерация отчёта</w:t>
+      </w:r>
+    </w:p>
+    <w:p>
+      <w:pPr>
+        <w:pStyle w:val="BodyText"/>
+      </w:pPr>
+      <w:r>
+        <w:t xml:space="preserve">И отправмим его на github (Рис. 2.11)</w:t>
+      </w:r>
+    </w:p>
+    <w:p>
+      <w:pPr>
+        <w:pStyle w:val="CaptionedFigure"/>
+      </w:pPr>
+      <w:r>
+        <w:drawing>
+          <wp:inline>
+            <wp:extent cx="5334000" cy="5975020"/>
+            <wp:effectExtent b="0" l="0" r="0" t="0"/>
+            <wp:docPr descr="Отправка отчёта на github" title="fig:" id="55" name="Picture"/>
+            <a:graphic>
+              <a:graphicData uri="http://schemas.openxmlformats.org/drawingml/2006/picture">
+                <pic:pic>
+                  <pic:nvPicPr>
+                    <pic:cNvPr descr="image/12.png" id="56" name="Picture"/>
+                    <pic:cNvPicPr>
+                      <a:picLocks noChangeArrowheads="1" noChangeAspect="1"/>
+                    </pic:cNvPicPr>
+                  </pic:nvPicPr>
+                  <pic:blipFill>
+                    <a:blip r:embed="rId54"/>
+                    <a:stretch>
+                      <a:fillRect/>
+                    </a:stretch>
+                  </pic:blipFill>
+                  <pic:spPr bwMode="auto">
+                    <a:xfrm>
+                      <a:off x="0" y="0"/>
+                      <a:ext cx="5334000" cy="5975020"/>
+                    </a:xfrm>
+                    <a:prstGeom prst="rect">
+                      <a:avLst/>
+                    </a:prstGeom>
+                    <a:noFill/>
+                    <a:ln w="9525">
+                      <a:noFill/>
+                      <a:headEnd/>
+                      <a:tailEnd/>
+                    </a:ln>
+                  </pic:spPr>
+                </pic:pic>
+              </a:graphicData>
+            </a:graphic>
+          </wp:inline>
+        </w:drawing>
+      </w:r>
+    </w:p>
+    <w:p>
+      <w:pPr>
+        <w:pStyle w:val="ImageCaption"/>
+      </w:pPr>
+      <w:r>
+        <w:t xml:space="preserve">Отправка отчёта на github</w:t>
+      </w:r>
+    </w:p>
+    <w:bookmarkEnd w:id="57"/>
+    <w:bookmarkStart w:id="58" w:name="выводы"/>
     <w:p>
       <w:pPr>
         <w:pStyle w:val="Heading1"/>
@@ -651,7 +897,7 @@
         <w:rPr>
           <w:rStyle w:val="SectionNumber"/>
         </w:rPr>
-        <w:t xml:space="preserve">5</w:t>
+        <w:t xml:space="preserve">3</w:t>
       </w:r>
       <w:r>
         <w:tab/>
@@ -665,211 +911,10 @@
         <w:pStyle w:val="FirstParagraph"/>
       </w:pPr>
       <w:r>
-        <w:t xml:space="preserve">Здесь кратко описываются итоги проделанной работы.</w:t>
-      </w:r>
-    </w:p>
-    <w:bookmarkEnd w:id="28"/>
-    <w:bookmarkStart w:id="39" w:name="список-литературы"/>
-    <w:p>
-      <w:pPr>
-        <w:pStyle w:val="Heading1"/>
-      </w:pPr>
-      <w:r>
-        <w:t xml:space="preserve">Список литературы</w:t>
-      </w:r>
-    </w:p>
-    <w:bookmarkStart w:id="38" w:name="refs"/>
-    <w:bookmarkStart w:id="30" w:name="ref-gnu-doc:bash"/>
-    <w:p>
-      <w:pPr>
-        <w:pStyle w:val="Bibliography"/>
-      </w:pPr>
-      <w:r>
-        <w:t xml:space="preserve">1.</w:t>
-      </w:r>
-      <w:r>
-        <w:t xml:space="preserve"> </w:t>
-      </w:r>
-      <w:r>
-        <w:t xml:space="preserve">	</w:t>
-      </w:r>
-      <w:r>
-        <w:t xml:space="preserve">GNU Bash Manual</w:t>
-      </w:r>
-      <w:r>
-        <w:t xml:space="preserve"> </w:t>
-      </w:r>
-      <w:r>
-        <w:t xml:space="preserve">[Электронный ресурс]. Free Software Foundation, 2016. URL:</w:t>
-      </w:r>
-      <w:r>
-        <w:t xml:space="preserve"> </w:t>
-      </w:r>
-      <w:hyperlink r:id="rId29">
-        <w:r>
-          <w:rPr>
-            <w:rStyle w:val="Hyperlink"/>
-          </w:rPr>
-          <w:t xml:space="preserve">https://www.gnu.org/software/bash/manual/</w:t>
-        </w:r>
-      </w:hyperlink>
-      <w:r>
-        <w:t xml:space="preserve">.</w:t>
-      </w:r>
-    </w:p>
-    <w:bookmarkEnd w:id="30"/>
-    <w:bookmarkStart w:id="32" w:name="ref-newham:2005:bash"/>
-    <w:p>
-      <w:pPr>
-        <w:pStyle w:val="Bibliography"/>
-      </w:pPr>
-      <w:r>
-        <w:t xml:space="preserve">2.</w:t>
-      </w:r>
-      <w:r>
-        <w:t xml:space="preserve"> </w:t>
-      </w:r>
-      <w:r>
-        <w:t xml:space="preserve">	</w:t>
-      </w:r>
-      <w:r>
-        <w:t xml:space="preserve">Newham C.</w:t>
-      </w:r>
-      <w:r>
-        <w:t xml:space="preserve"> </w:t>
-      </w:r>
-      <w:hyperlink r:id="rId31">
-        <w:r>
-          <w:rPr>
-            <w:rStyle w:val="Hyperlink"/>
-          </w:rPr>
-          <w:t xml:space="preserve">Learning the bash Shell: Unix Shell Programming</w:t>
-        </w:r>
-      </w:hyperlink>
-      <w:r>
-        <w:t xml:space="preserve">. O’Reilly Media, 2005. 354 с.</w:t>
-      </w:r>
-    </w:p>
-    <w:bookmarkEnd w:id="32"/>
-    <w:bookmarkStart w:id="33" w:name="ref-zarrelli:2017:bash"/>
-    <w:p>
-      <w:pPr>
-        <w:pStyle w:val="Bibliography"/>
-      </w:pPr>
-      <w:r>
-        <w:t xml:space="preserve">3.</w:t>
-      </w:r>
-      <w:r>
-        <w:t xml:space="preserve"> </w:t>
-      </w:r>
-      <w:r>
-        <w:t xml:space="preserve">	</w:t>
-      </w:r>
-      <w:r>
-        <w:t xml:space="preserve">Zarrelli G.</w:t>
-      </w:r>
-      <w:r>
-        <w:t xml:space="preserve"> </w:t>
-      </w:r>
-      <w:r>
-        <w:t xml:space="preserve">Mastering Bash</w:t>
-      </w:r>
-      <w:r>
-        <w:t xml:space="preserve">. Packt Publishing, 2017. 502 с.</w:t>
-      </w:r>
-    </w:p>
-    <w:bookmarkEnd w:id="33"/>
-    <w:bookmarkStart w:id="35" w:name="ref-robbins:2013:bash"/>
-    <w:p>
-      <w:pPr>
-        <w:pStyle w:val="Bibliography"/>
-      </w:pPr>
-      <w:r>
-        <w:t xml:space="preserve">4.</w:t>
-      </w:r>
-      <w:r>
-        <w:t xml:space="preserve"> </w:t>
-      </w:r>
-      <w:r>
-        <w:t xml:space="preserve">	</w:t>
-      </w:r>
-      <w:r>
-        <w:t xml:space="preserve">Robbins A.</w:t>
-      </w:r>
-      <w:r>
-        <w:t xml:space="preserve"> </w:t>
-      </w:r>
-      <w:hyperlink r:id="rId34">
-        <w:r>
-          <w:rPr>
-            <w:rStyle w:val="Hyperlink"/>
-          </w:rPr>
-          <w:t xml:space="preserve">Bash Pocket Reference</w:t>
-        </w:r>
-      </w:hyperlink>
-      <w:r>
-        <w:t xml:space="preserve">. O’Reilly Media, 2016. 156 с.</w:t>
-      </w:r>
-    </w:p>
-    <w:bookmarkEnd w:id="35"/>
-    <w:bookmarkStart w:id="36" w:name="ref-tannenbaum:arch-pc:ru"/>
-    <w:p>
-      <w:pPr>
-        <w:pStyle w:val="Bibliography"/>
-      </w:pPr>
-      <w:r>
-        <w:t xml:space="preserve">5.</w:t>
-      </w:r>
-      <w:r>
-        <w:t xml:space="preserve"> </w:t>
-      </w:r>
-      <w:r>
-        <w:t xml:space="preserve">	</w:t>
-      </w:r>
-      <w:r>
-        <w:t xml:space="preserve">Таненбаум Э.</w:t>
-      </w:r>
-      <w:r>
-        <w:t xml:space="preserve"> </w:t>
-      </w:r>
-      <w:r>
-        <w:t xml:space="preserve">Архитектура компьютера</w:t>
-      </w:r>
-      <w:r>
-        <w:t xml:space="preserve">. 6-е изд. СПб.: Питер, 2013. 874 с.</w:t>
-      </w:r>
-    </w:p>
-    <w:bookmarkEnd w:id="36"/>
-    <w:bookmarkStart w:id="37" w:name="ref-tannenbaum:modern-os:ru"/>
-    <w:p>
-      <w:pPr>
-        <w:pStyle w:val="Bibliography"/>
-      </w:pPr>
-      <w:r>
-        <w:t xml:space="preserve">6.</w:t>
-      </w:r>
-      <w:r>
-        <w:t xml:space="preserve"> </w:t>
-      </w:r>
-      <w:r>
-        <w:t xml:space="preserve">	</w:t>
-      </w:r>
-      <w:r>
-        <w:t xml:space="preserve">Таненбаум Э., Бос Х.</w:t>
-      </w:r>
-      <w:r>
-        <w:t xml:space="preserve"> </w:t>
-      </w:r>
-      <w:r>
-        <w:t xml:space="preserve">Современные операционные системы</w:t>
-      </w:r>
-      <w:r>
-        <w:t xml:space="preserve">. 4-е изд. СПб.: Питер, 2015. 1120 с.</w:t>
-      </w:r>
-    </w:p>
-    <w:bookmarkEnd w:id="37"/>
-    <w:bookmarkEnd w:id="38"/>
-    <w:bookmarkEnd w:id="39"/>
+        <w:t xml:space="preserve">Были получены навыки работы с markdown, были созданы отчёты с его помощью</w:t>
+      </w:r>
+    </w:p>
+    <w:bookmarkEnd w:id="58"/>
     <w:sectPr/>
   </w:body>
 </w:document>

</xml_diff>